<commit_message>
Fix text wrapping in Response to Reviewers PDF
</commit_message>
<xml_diff>
--- a/Insightimate__Enhancing_Software_Effort_Estimation_Accuracy_Using_Machine_Learning_Across_Three_Schemas__LOC_FP_UCP/main.docx
+++ b/Insightimate__Enhancing_Software_Effort_Estimation_Accuracy_Using_Machine_Learning_Across_Three_Schemas__LOC_FP_UCP/main.docx
@@ -3793,6 +3793,232 @@
     </w:p>
     <w:p>
       <w:pPr>
+        <w:pStyle w:val="Heading4"/>
+      </w:pPr>
+      <w:bookmarkStart w:id="34" w:name="implementation-details."/>
+      <w:r>
+        <w:t xml:space="preserve">Implementation Details.</w:t>
+      </w:r>
+      <w:bookmarkEnd w:id="34"/>
+    </w:p>
+    <w:p>
+      <w:pPr>
+        <w:pStyle w:val="FirstParagraph"/>
+      </w:pPr>
+      <w:r>
+        <w:t xml:space="preserve">We implement the calibration using</w:t>
+      </w:r>
+      <w:r>
+        <w:t xml:space="preserve"> </w:t>
+      </w:r>
+      <w:r>
+        <w:rPr>
+          <w:rStyle w:val="VerbatimChar"/>
+        </w:rPr>
+        <w:t xml:space="preserve">scipy.optimize.curve_fit</w:t>
+      </w:r>
+      <w:r>
+        <w:t xml:space="preserve"> </w:t>
+      </w:r>
+      <w:r>
+        <w:t xml:space="preserve">, which performs non-linear least squares optimization to find optimal</w:t>
+      </w:r>
+      <w:r>
+        <w:t xml:space="preserve"> </w:t>
+      </w:r>
+      <m:oMath>
+        <m:r>
+          <m:t>(</m:t>
+        </m:r>
+        <m:r>
+          <m:t>α</m:t>
+        </m:r>
+        <m:r>
+          <m:t>,</m:t>
+        </m:r>
+        <m:r>
+          <m:t>β</m:t>
+        </m:r>
+        <m:r>
+          <m:t>)</m:t>
+        </m:r>
+      </m:oMath>
+      <w:r>
+        <w:t xml:space="preserve"> </w:t>
+      </w:r>
+      <w:r>
+        <w:t xml:space="preserve">parameters for Eq. </w:t>
+      </w:r>
+      <w:hyperlink w:anchor="eq:baseline-calibrated">
+        <w:r>
+          <w:rPr>
+            <w:rStyle w:val="Hyperlink"/>
+          </w:rPr>
+          <w:t xml:space="preserve">[eq:baseline-calibrated]</w:t>
+        </w:r>
+      </w:hyperlink>
+      <w:r>
+        <w:t xml:space="preserve">. For each schema (</w:t>
+      </w:r>
+      <m:oMath>
+        <m:r>
+          <m:t>s</m:t>
+        </m:r>
+        <m:r>
+          <m:t>∈</m:t>
+        </m:r>
+        <m:r>
+          <m:t>{</m:t>
+        </m:r>
+        <m:r>
+          <m:rPr>
+            <m:nor/>
+            <m:sty m:val="p"/>
+          </m:rPr>
+          <m:t>LOC, FP, UCP</m:t>
+        </m:r>
+        <m:r>
+          <m:t>}</m:t>
+        </m:r>
+      </m:oMath>
+      <w:r>
+        <w:t xml:space="preserve">) and random seed (</w:t>
+      </w:r>
+      <m:oMath>
+        <m:r>
+          <m:t>k</m:t>
+        </m:r>
+        <m:r>
+          <m:t>=</m:t>
+        </m:r>
+        <m:r>
+          <m:t>1</m:t>
+        </m:r>
+        <m:r>
+          <m:t>,</m:t>
+        </m:r>
+        <m:r>
+          <m:t>…</m:t>
+        </m:r>
+        <m:r>
+          <m:t>,</m:t>
+        </m:r>
+        <m:r>
+          <m:t>10</m:t>
+        </m:r>
+      </m:oMath>
+      <w:r>
+        <w:t xml:space="preserve">), we fit the power-law model exclusively on the training split, then apply the learned parameters to predict test-set efforts. This ensures the parametric baseline receives identical data access as ML models, providing a fair lower bound for comparison. The optimization minimizes squared residuals in log-space:</w:t>
+      </w:r>
+      <w:r>
+        <w:t xml:space="preserve"> </w:t>
+      </w:r>
+      <m:oMath>
+        <m:nary>
+          <m:naryPr>
+            <m:chr m:val="∑"/>
+            <m:limLoc m:val="undOvr"/>
+            <m:subHide m:val="0"/>
+            <m:supHide m:val="1"/>
+          </m:naryPr>
+          <m:sub>
+            <m:r>
+              <m:t>i</m:t>
+            </m:r>
+          </m:sub>
+          <m:sup>
+            <m:r>
+              <m:t>​</m:t>
+            </m:r>
+          </m:sup>
+          <m:e>
+            <m:r>
+              <m:t>(</m:t>
+            </m:r>
+          </m:e>
+        </m:nary>
+        <m:r>
+          <m:rPr>
+            <m:nor/>
+            <m:sty m:val="p"/>
+          </m:rPr>
+          <m:t>log</m:t>
+        </m:r>
+        <m:sSub>
+          <m:e>
+            <m:r>
+              <m:t>E</m:t>
+            </m:r>
+          </m:e>
+          <m:sub>
+            <m:r>
+              <m:t>i</m:t>
+            </m:r>
+          </m:sub>
+        </m:sSub>
+        <m:r>
+          <m:t>−</m:t>
+        </m:r>
+        <m:r>
+          <m:t>(</m:t>
+        </m:r>
+        <m:r>
+          <m:t>α</m:t>
+        </m:r>
+        <m:r>
+          <m:t>+</m:t>
+        </m:r>
+        <m:r>
+          <m:t>β</m:t>
+        </m:r>
+        <m:r>
+          <m:rPr>
+            <m:nor/>
+            <m:sty m:val="p"/>
+          </m:rPr>
+          <m:t>log</m:t>
+        </m:r>
+        <m:sSub>
+          <m:e>
+            <m:r>
+              <m:rPr>
+                <m:nor/>
+                <m:sty m:val="p"/>
+              </m:rPr>
+              <m:t>Size</m:t>
+            </m:r>
+          </m:e>
+          <m:sub>
+            <m:r>
+              <m:t>i</m:t>
+            </m:r>
+          </m:sub>
+        </m:sSub>
+        <m:r>
+          <m:t>)</m:t>
+        </m:r>
+        <m:sSup>
+          <m:e>
+            <m:r>
+              <m:t>)</m:t>
+            </m:r>
+          </m:e>
+          <m:sup>
+            <m:r>
+              <m:t>2</m:t>
+            </m:r>
+          </m:sup>
+        </m:sSup>
+      </m:oMath>
+      <w:r>
+        <w:t xml:space="preserve">, converging via the Levenberg-Marquardt algorithm </w:t>
+      </w:r>
+      <w:r>
+        <w:t xml:space="preserve">.</w:t>
+      </w:r>
+    </w:p>
+    <w:p>
+      <w:pPr>
         <w:pStyle w:val="BodyText"/>
       </w:pPr>
       <w:r>
@@ -3891,11 +4117,11 @@
       <w:pPr>
         <w:pStyle w:val="Heading4"/>
       </w:pPr>
-      <w:bookmarkStart w:id="34" w:name="pipeline-overview."/>
+      <w:bookmarkStart w:id="35" w:name="pipeline-overview."/>
       <w:r>
         <w:t xml:space="preserve">Pipeline Overview.</w:t>
       </w:r>
-      <w:bookmarkEnd w:id="34"/>
+      <w:bookmarkEnd w:id="35"/>
     </w:p>
     <w:p>
       <w:pPr>
@@ -4065,11 +4291,11 @@
       <w:pPr>
         <w:pStyle w:val="Heading2"/>
       </w:pPr>
-      <w:bookmarkStart w:id="35" w:name="multi-schema-ml-framework"/>
+      <w:bookmarkStart w:id="36" w:name="multi-schema-ml-framework"/>
       <w:r>
         <w:t xml:space="preserve">Multi-Schema ML Framework</w:t>
       </w:r>
-      <w:bookmarkEnd w:id="35"/>
+      <w:bookmarkEnd w:id="36"/>
     </w:p>
     <w:p>
       <w:pPr>
@@ -4374,11 +4600,11 @@
       <w:pPr>
         <w:pStyle w:val="Heading2"/>
       </w:pPr>
-      <w:bookmarkStart w:id="36" w:name="sec:evaluation-metrics"/>
+      <w:bookmarkStart w:id="37" w:name="sec:evaluation-metrics"/>
       <w:r>
         <w:t xml:space="preserve">Evaluation Metrics</w:t>
       </w:r>
-      <w:bookmarkEnd w:id="36"/>
+      <w:bookmarkEnd w:id="37"/>
     </w:p>
     <w:p>
       <w:pPr>
@@ -4429,11 +4655,11 @@
       <w:pPr>
         <w:pStyle w:val="Heading4"/>
       </w:pPr>
-      <w:bookmarkStart w:id="37" w:name="X81a55f46cfc74da9d77849ccf97f6207c39b2eb"/>
+      <w:bookmarkStart w:id="38" w:name="X81a55f46cfc74da9d77849ccf97f6207c39b2eb"/>
       <w:r>
         <w:t xml:space="preserve">Mean Magnitude of Relative Error (MMRE) and Median MRE (MdMRE).</w:t>
       </w:r>
-      <w:bookmarkEnd w:id="37"/>
+      <w:bookmarkEnd w:id="38"/>
     </w:p>
     <w:p>
       <w:pPr>
@@ -4775,11 +5001,11 @@
       <w:pPr>
         <w:pStyle w:val="Heading4"/>
       </w:pPr>
-      <w:bookmarkStart w:id="38" w:name="mean-absolute-percentage-error-mape."/>
+      <w:bookmarkStart w:id="39" w:name="mean-absolute-percentage-error-mape."/>
       <w:r>
         <w:t xml:space="preserve">Mean Absolute Percentage Error (MAPE).</w:t>
       </w:r>
-      <w:bookmarkEnd w:id="38"/>
+      <w:bookmarkEnd w:id="39"/>
     </w:p>
     <w:p>
       <w:pPr>
@@ -4934,11 +5160,11 @@
       <w:pPr>
         <w:pStyle w:val="Heading4"/>
       </w:pPr>
-      <w:bookmarkStart w:id="39" w:name="prediction-at-25-pred25."/>
+      <w:bookmarkStart w:id="40" w:name="prediction-at-25-pred25."/>
       <w:r>
         <w:t xml:space="preserve">Prediction at 25% (PRED(25)).</w:t>
       </w:r>
-      <w:bookmarkEnd w:id="39"/>
+      <w:bookmarkEnd w:id="40"/>
     </w:p>
     <w:p>
       <w:pPr>
@@ -5150,11 +5376,11 @@
       <w:pPr>
         <w:pStyle w:val="Heading4"/>
       </w:pPr>
-      <w:bookmarkStart w:id="40" w:name="X5acc47cd6e2f9ad37b585287bdaec18c780e19c"/>
+      <w:bookmarkStart w:id="41" w:name="X5acc47cd6e2f9ad37b585287bdaec18c780e19c"/>
       <w:r>
         <w:t xml:space="preserve">Mean Absolute Error (MAE) and Median Absolute Error (MdAE).</w:t>
       </w:r>
-      <w:bookmarkEnd w:id="40"/>
+      <w:bookmarkEnd w:id="41"/>
     </w:p>
     <w:p>
       <w:pPr>
@@ -5407,11 +5633,11 @@
       <w:pPr>
         <w:pStyle w:val="Heading4"/>
       </w:pPr>
-      <w:bookmarkStart w:id="41" w:name="root-mean-square-error-rmse."/>
+      <w:bookmarkStart w:id="42" w:name="root-mean-square-error-rmse."/>
       <w:r>
         <w:t xml:space="preserve">Root Mean Square Error (RMSE).</w:t>
       </w:r>
-      <w:bookmarkEnd w:id="41"/>
+      <w:bookmarkEnd w:id="42"/>
     </w:p>
     <w:p>
       <w:pPr>
@@ -5574,7 +5800,7 @@
       <w:pPr>
         <w:pStyle w:val="Heading4"/>
       </w:pPr>
-      <w:bookmarkStart w:id="42" w:name="coefficient-of-determination-r2."/>
+      <w:bookmarkStart w:id="43" w:name="coefficient-of-determination-r2."/>
       <w:r>
         <w:t xml:space="preserve">Coefficient of Determination (</w:t>
       </w:r>
@@ -5595,7 +5821,7 @@
       <w:r>
         <w:t xml:space="preserve">).</w:t>
       </w:r>
-      <w:bookmarkEnd w:id="42"/>
+      <w:bookmarkEnd w:id="43"/>
     </w:p>
     <w:p>
       <w:pPr>
@@ -5906,21 +6132,21 @@
       <w:pPr>
         <w:pStyle w:val="Heading1"/>
       </w:pPr>
-      <w:bookmarkStart w:id="43" w:name="datasets-and-preprocessing"/>
+      <w:bookmarkStart w:id="44" w:name="datasets-and-preprocessing"/>
       <w:r>
         <w:t xml:space="preserve">Datasets and Preprocessing</w:t>
       </w:r>
-      <w:bookmarkEnd w:id="43"/>
+      <w:bookmarkEnd w:id="44"/>
     </w:p>
     <w:p>
       <w:pPr>
         <w:pStyle w:val="Heading2"/>
       </w:pPr>
-      <w:bookmarkStart w:id="44" w:name="sec:dataset-manifest"/>
+      <w:bookmarkStart w:id="45" w:name="sec:dataset-manifest"/>
       <w:r>
         <w:t xml:space="preserve">Sources and Schema Partitioning</w:t>
       </w:r>
-      <w:bookmarkEnd w:id="44"/>
+      <w:bookmarkEnd w:id="45"/>
     </w:p>
     <w:p>
       <w:pPr>
@@ -5958,7 +6184,7 @@
         <w:t xml:space="preserve">visualizes temporal coverage across schemas. Detailed provenance (DOI, URL, licenses, deduplication rules, MD5 hashes) is provided in Table S1 (Supplementary Materials), enabling full audit trails and independent replication.</w:t>
       </w:r>
     </w:p>
-    <w:bookmarkStart w:id="45" w:name="tab:dataset-summary"/>
+    <w:bookmarkStart w:id="46" w:name="tab:dataset-summary"/>
     <w:p>
       <w:pPr>
         <w:pStyle w:val="TableCaption"/>
@@ -6429,7 +6655,7 @@
         </w:tc>
       </w:tr>
     </w:tbl>
-    <w:bookmarkEnd w:id="45"/>
+    <w:bookmarkEnd w:id="46"/>
     <w:p>
       <w:pPr>
         <w:pStyle w:val="BodyText"/>
@@ -6498,11 +6724,11 @@
       <w:pPr>
         <w:pStyle w:val="Heading4"/>
       </w:pPr>
-      <w:bookmarkStart w:id="46" w:name="data-sources-and-provenance."/>
+      <w:bookmarkStart w:id="47" w:name="data-sources-and-provenance."/>
       <w:r>
         <w:t xml:space="preserve">Data sources and provenance.</w:t>
       </w:r>
-      <w:bookmarkEnd w:id="46"/>
+      <w:bookmarkEnd w:id="47"/>
     </w:p>
     <w:p>
       <w:pPr>
@@ -6737,11 +6963,11 @@
       <w:pPr>
         <w:pStyle w:val="Heading4"/>
       </w:pPr>
-      <w:bookmarkStart w:id="47" w:name="repository-cross-validation."/>
+      <w:bookmarkStart w:id="48" w:name="repository-cross-validation."/>
       <w:r>
         <w:t xml:space="preserve">Repository cross-validation.</w:t>
       </w:r>
-      <w:bookmarkEnd w:id="47"/>
+      <w:bookmarkEnd w:id="48"/>
     </w:p>
     <w:p>
       <w:pPr>
@@ -6806,11 +7032,11 @@
       <w:pPr>
         <w:pStyle w:val="Heading4"/>
       </w:pPr>
-      <w:bookmarkStart w:id="48" w:name="inclusion-criteria."/>
+      <w:bookmarkStart w:id="49" w:name="inclusion-criteria."/>
       <w:r>
         <w:t xml:space="preserve">Inclusion criteria.</w:t>
       </w:r>
-      <w:bookmarkEnd w:id="48"/>
+      <w:bookmarkEnd w:id="49"/>
     </w:p>
     <w:p>
       <w:pPr>
@@ -6824,11 +7050,11 @@
       <w:pPr>
         <w:pStyle w:val="Heading4"/>
       </w:pPr>
-      <w:bookmarkStart w:id="49" w:name="exclusion-and-de-duplication."/>
+      <w:bookmarkStart w:id="50" w:name="exclusion-and-de-duplication."/>
       <w:r>
         <w:t xml:space="preserve">Exclusion and de-duplication.</w:t>
       </w:r>
-      <w:bookmarkEnd w:id="49"/>
+      <w:bookmarkEnd w:id="50"/>
     </w:p>
     <w:p>
       <w:pPr>
@@ -6859,7 +7085,7 @@
       <w:pPr>
         <w:pStyle w:val="CaptionedFigure"/>
       </w:pPr>
-      <w:bookmarkStart w:id="51" w:name="fig:deduplication-impact"/>
+      <w:bookmarkStart w:id="52" w:name="fig:deduplication-impact"/>
       <w:r>
         <w:drawing>
           <wp:inline>
@@ -6870,13 +7096,13 @@
               <a:graphicData uri="http://schemas.openxmlformats.org/drawingml/2006/picture">
                 <pic:pic>
                   <pic:nvPicPr>
-                    <pic:cNvPr descr="media/0dd3c228605d2ad8079f50df351e51bb45747e8c.png" id="0" name="Picture"/>
+                    <pic:cNvPr descr="figures/deduplication_impact.png" id="0" name="Picture"/>
                     <pic:cNvPicPr>
                       <a:picLocks noChangeArrowheads="1" noChangeAspect="1"/>
                     </pic:cNvPicPr>
                   </pic:nvPicPr>
                   <pic:blipFill>
-                    <a:blip r:embed="rId50"/>
+                    <a:blip r:embed="rId51"/>
                     <a:stretch>
                       <a:fillRect/>
                     </a:stretch>
@@ -6902,7 +7128,7 @@
           </wp:inline>
         </w:drawing>
       </w:r>
-      <w:bookmarkEnd w:id="51"/>
+      <w:bookmarkEnd w:id="52"/>
     </w:p>
     <w:p>
       <w:pPr>
@@ -6916,11 +7142,11 @@
       <w:pPr>
         <w:pStyle w:val="Heading4"/>
       </w:pPr>
-      <w:bookmarkStart w:id="52" w:name="leakage-control."/>
+      <w:bookmarkStart w:id="53" w:name="leakage-control."/>
       <w:r>
         <w:t xml:space="preserve">Leakage control.</w:t>
       </w:r>
-      <w:bookmarkEnd w:id="52"/>
+      <w:bookmarkEnd w:id="53"/>
     </w:p>
     <w:p>
       <w:pPr>
@@ -6972,11 +7198,11 @@
       <w:pPr>
         <w:pStyle w:val="Heading4"/>
       </w:pPr>
-      <w:bookmarkStart w:id="53" w:name="schema-definitions."/>
+      <w:bookmarkStart w:id="54" w:name="schema-definitions."/>
       <w:r>
         <w:t xml:space="preserve">Schema definitions.</w:t>
       </w:r>
-      <w:bookmarkEnd w:id="53"/>
+      <w:bookmarkEnd w:id="54"/>
     </w:p>
     <w:p>
       <w:pPr>
@@ -7200,7 +7426,7 @@
       <w:pPr>
         <w:pStyle w:val="CaptionedFigure"/>
       </w:pPr>
-      <w:bookmarkStart w:id="55" w:name="fig:dataset-composition"/>
+      <w:bookmarkStart w:id="56" w:name="fig:dataset-composition"/>
       <w:r>
         <w:drawing>
           <wp:inline>
@@ -7211,13 +7437,13 @@
               <a:graphicData uri="http://schemas.openxmlformats.org/drawingml/2006/picture">
                 <pic:pic>
                   <pic:nvPicPr>
-                    <pic:cNvPr descr="media/35adcc60cb65e0cc41f3cc5f52f652fdce7b487f.png" id="0" name="Picture"/>
+                    <pic:cNvPr descr="figures/dataset_composition.png" id="0" name="Picture"/>
                     <pic:cNvPicPr>
                       <a:picLocks noChangeArrowheads="1" noChangeAspect="1"/>
                     </pic:cNvPicPr>
                   </pic:nvPicPr>
                   <pic:blipFill>
-                    <a:blip r:embed="rId54"/>
+                    <a:blip r:embed="rId55"/>
                     <a:stretch>
                       <a:fillRect/>
                     </a:stretch>
@@ -7243,7 +7469,7 @@
           </wp:inline>
         </w:drawing>
       </w:r>
-      <w:bookmarkEnd w:id="55"/>
+      <w:bookmarkEnd w:id="56"/>
     </w:p>
     <w:p>
       <w:pPr>
@@ -7324,13 +7550,13 @@
               <a:graphicData uri="http://schemas.openxmlformats.org/drawingml/2006/picture">
                 <pic:pic>
                   <pic:nvPicPr>
-                    <pic:cNvPr descr="media/8b9d437e254f1e35554f7736e6d6fc10fea1f75a.png" id="0" name="Picture"/>
+                    <pic:cNvPr descr="figures/schema_comparison.png" id="0" name="Picture"/>
                     <pic:cNvPicPr>
                       <a:picLocks noChangeArrowheads="1" noChangeAspect="1"/>
                     </pic:cNvPicPr>
                   </pic:nvPicPr>
                   <pic:blipFill>
-                    <a:blip r:embed="rId56"/>
+                    <a:blip r:embed="rId57"/>
                     <a:stretch>
                       <a:fillRect/>
                     </a:stretch>
@@ -7361,11 +7587,11 @@
       <w:pPr>
         <w:pStyle w:val="Heading2"/>
       </w:pPr>
-      <w:bookmarkStart w:id="57" w:name="unit-harmonization"/>
+      <w:bookmarkStart w:id="58" w:name="unit-harmonization"/>
       <w:r>
         <w:t xml:space="preserve">Unit Harmonization</w:t>
       </w:r>
-      <w:bookmarkEnd w:id="57"/>
+      <w:bookmarkEnd w:id="58"/>
     </w:p>
     <w:p>
       <w:pPr>
@@ -7618,11 +7844,11 @@
       <w:pPr>
         <w:pStyle w:val="Heading2"/>
       </w:pPr>
-      <w:bookmarkStart w:id="58" w:name="missing-values-and-outliers"/>
+      <w:bookmarkStart w:id="59" w:name="missing-values-and-outliers"/>
       <w:r>
         <w:t xml:space="preserve">Missing Values and Outliers</w:t>
       </w:r>
-      <w:bookmarkEnd w:id="58"/>
+      <w:bookmarkEnd w:id="59"/>
     </w:p>
     <w:p>
       <w:pPr>
@@ -7654,11 +7880,11 @@
       <w:pPr>
         <w:pStyle w:val="Heading4"/>
       </w:pPr>
-      <w:bookmarkStart w:id="59" w:name="handling-missing-values."/>
+      <w:bookmarkStart w:id="60" w:name="handling-missing-values."/>
       <w:r>
         <w:t xml:space="preserve">Handling missing values.</w:t>
       </w:r>
-      <w:bookmarkEnd w:id="59"/>
+      <w:bookmarkEnd w:id="60"/>
     </w:p>
     <w:p>
       <w:pPr>
@@ -7747,11 +7973,11 @@
       <w:pPr>
         <w:pStyle w:val="Heading4"/>
       </w:pPr>
-      <w:bookmarkStart w:id="60" w:name="outlier-detection-and-capping."/>
+      <w:bookmarkStart w:id="61" w:name="outlier-detection-and-capping."/>
       <w:r>
         <w:t xml:space="preserve">Outlier detection and capping.</w:t>
       </w:r>
-      <w:bookmarkEnd w:id="60"/>
+      <w:bookmarkEnd w:id="61"/>
     </w:p>
     <w:p>
       <w:pPr>
@@ -8031,7 +8257,7 @@
       <w:pPr>
         <w:pStyle w:val="CaptionedFigure"/>
       </w:pPr>
-      <w:bookmarkStart w:id="62" w:name="fig:harmonization-visuals"/>
+      <w:bookmarkStart w:id="63" w:name="fig:harmonization-visuals"/>
       <w:r>
         <w:drawing>
           <wp:inline>
@@ -8042,13 +8268,13 @@
               <a:graphicData uri="http://schemas.openxmlformats.org/drawingml/2006/picture">
                 <pic:pic>
                   <pic:nvPicPr>
-                    <pic:cNvPr descr="media/60c434fb26961e39ffb6493bad27c8758ea42881.png" id="0" name="Picture"/>
+                    <pic:cNvPr descr="figures/feature_contributions.png" id="0" name="Picture"/>
                     <pic:cNvPicPr>
                       <a:picLocks noChangeArrowheads="1" noChangeAspect="1"/>
                     </pic:cNvPicPr>
                   </pic:nvPicPr>
                   <pic:blipFill>
-                    <a:blip r:embed="rId61"/>
+                    <a:blip r:embed="rId62"/>
                     <a:stretch>
                       <a:fillRect/>
                     </a:stretch>
@@ -8074,7 +8300,7 @@
           </wp:inline>
         </w:drawing>
       </w:r>
-      <w:bookmarkEnd w:id="62"/>
+      <w:bookmarkEnd w:id="63"/>
     </w:p>
     <w:p>
       <w:pPr>
@@ -8106,11 +8332,11 @@
       <w:pPr>
         <w:pStyle w:val="Heading4"/>
       </w:pPr>
-      <w:bookmarkStart w:id="63" w:name="interpretation."/>
+      <w:bookmarkStart w:id="64" w:name="interpretation."/>
       <w:r>
         <w:t xml:space="preserve">Interpretation.</w:t>
       </w:r>
-      <w:bookmarkEnd w:id="63"/>
+      <w:bookmarkEnd w:id="64"/>
     </w:p>
     <w:p>
       <w:pPr>
@@ -8142,11 +8368,11 @@
       <w:pPr>
         <w:pStyle w:val="Heading2"/>
       </w:pPr>
-      <w:bookmarkStart w:id="64" w:name="distribution-shaping-and-correlation"/>
+      <w:bookmarkStart w:id="65" w:name="distribution-shaping-and-correlation"/>
       <w:r>
         <w:t xml:space="preserve">Distribution Shaping and Correlation</w:t>
       </w:r>
-      <w:bookmarkEnd w:id="64"/>
+      <w:bookmarkEnd w:id="65"/>
     </w:p>
     <w:p>
       <w:pPr>
@@ -8225,13 +8451,13 @@
               <a:graphicData uri="http://schemas.openxmlformats.org/drawingml/2006/picture">
                 <pic:pic>
                   <pic:nvPicPr>
-                    <pic:cNvPr descr="media/75de6985979f2f6900806eb974d67e054eca3deb.png" id="0" name="Picture"/>
+                    <pic:cNvPr descr="figures/size_effort_correlation.png" id="0" name="Picture"/>
                     <pic:cNvPicPr>
                       <a:picLocks noChangeArrowheads="1" noChangeAspect="1"/>
                     </pic:cNvPicPr>
                   </pic:nvPicPr>
                   <pic:blipFill>
-                    <a:blip r:embed="rId65"/>
+                    <a:blip r:embed="rId66"/>
                     <a:stretch>
                       <a:fillRect/>
                     </a:stretch>
@@ -8262,31 +8488,31 @@
       <w:pPr>
         <w:pStyle w:val="Heading1"/>
       </w:pPr>
-      <w:bookmarkStart w:id="66" w:name="sec:exp-setup"/>
+      <w:bookmarkStart w:id="67" w:name="sec:exp-setup"/>
       <w:r>
         <w:t xml:space="preserve">Experimental Setup</w:t>
       </w:r>
-      <w:bookmarkEnd w:id="66"/>
+      <w:bookmarkEnd w:id="67"/>
     </w:p>
     <w:p>
       <w:pPr>
         <w:pStyle w:val="Heading2"/>
       </w:pPr>
-      <w:bookmarkStart w:id="67" w:name="traintest-protocol"/>
+      <w:bookmarkStart w:id="68" w:name="traintest-protocol"/>
       <w:r>
         <w:t xml:space="preserve">Train–Test Protocol</w:t>
       </w:r>
-      <w:bookmarkEnd w:id="67"/>
+      <w:bookmarkEnd w:id="68"/>
     </w:p>
     <w:p>
       <w:pPr>
         <w:pStyle w:val="Heading4"/>
       </w:pPr>
-      <w:bookmarkStart w:id="68" w:name="general-protocol-loc-ucp-schemas."/>
+      <w:bookmarkStart w:id="69" w:name="general-protocol-loc-ucp-schemas."/>
       <w:r>
         <w:t xml:space="preserve">General protocol (LOC, UCP schemas).</w:t>
       </w:r>
-      <w:bookmarkEnd w:id="68"/>
+      <w:bookmarkEnd w:id="69"/>
     </w:p>
     <w:p>
       <w:pPr>
@@ -8799,11 +9025,11 @@
       <w:pPr>
         <w:pStyle w:val="Heading4"/>
       </w:pPr>
-      <w:bookmarkStart w:id="69" w:name="X3ce7d2d5eb5dce285c11ac62f1779ee581de104"/>
+      <w:bookmarkStart w:id="70" w:name="X3ce7d2d5eb5dce285c11ac62f1779ee581de104"/>
       <w:r>
         <w:t xml:space="preserve">FP-specific protocol for small sample size.</w:t>
       </w:r>
-      <w:bookmarkEnd w:id="69"/>
+      <w:bookmarkEnd w:id="70"/>
     </w:p>
     <w:p>
       <w:pPr>
@@ -9015,7 +9241,7 @@
       <w:pPr>
         <w:pStyle w:val="CaptionedFigure"/>
       </w:pPr>
-      <w:bookmarkStart w:id="71" w:name="fig:exp-pipeline"/>
+      <w:bookmarkStart w:id="72" w:name="fig:exp-pipeline"/>
       <w:r>
         <w:drawing>
           <wp:inline>
@@ -9026,13 +9252,13 @@
               <a:graphicData uri="http://schemas.openxmlformats.org/drawingml/2006/picture">
                 <pic:pic>
                   <pic:nvPicPr>
-                    <pic:cNvPr descr="media/509404e3a04b19b5c39473a99d180c1a950e28b9.png" id="0" name="Picture"/>
+                    <pic:cNvPr descr="exp_pipeline.png" id="0" name="Picture"/>
                     <pic:cNvPicPr>
                       <a:picLocks noChangeArrowheads="1" noChangeAspect="1"/>
                     </pic:cNvPicPr>
                   </pic:nvPicPr>
                   <pic:blipFill>
-                    <a:blip r:embed="rId70"/>
+                    <a:blip r:embed="rId71"/>
                     <a:stretch>
                       <a:fillRect/>
                     </a:stretch>
@@ -9058,7 +9284,7 @@
           </wp:inline>
         </w:drawing>
       </w:r>
-      <w:bookmarkEnd w:id="71"/>
+      <w:bookmarkEnd w:id="72"/>
     </w:p>
     <w:p>
       <w:pPr>
@@ -9144,21 +9370,21 @@
       <w:pPr>
         <w:pStyle w:val="Heading2"/>
       </w:pPr>
-      <w:bookmarkStart w:id="72" w:name="modeling-details"/>
+      <w:bookmarkStart w:id="73" w:name="modeling-details"/>
       <w:r>
         <w:t xml:space="preserve">Modeling Details</w:t>
       </w:r>
-      <w:bookmarkEnd w:id="72"/>
+      <w:bookmarkEnd w:id="73"/>
     </w:p>
     <w:p>
       <w:pPr>
         <w:pStyle w:val="Heading4"/>
       </w:pPr>
-      <w:bookmarkStart w:id="73" w:name="common-preprocessing."/>
+      <w:bookmarkStart w:id="74" w:name="common-preprocessing."/>
       <w:r>
         <w:t xml:space="preserve">Common Preprocessing.</w:t>
       </w:r>
-      <w:bookmarkEnd w:id="73"/>
+      <w:bookmarkEnd w:id="74"/>
     </w:p>
     <w:p>
       <w:pPr>
@@ -9357,11 +9583,11 @@
       <w:pPr>
         <w:pStyle w:val="Heading4"/>
       </w:pPr>
-      <w:bookmarkStart w:id="74" w:name="model-selection."/>
+      <w:bookmarkStart w:id="75" w:name="model-selection."/>
       <w:r>
         <w:t xml:space="preserve">Model Selection.</w:t>
       </w:r>
-      <w:bookmarkEnd w:id="74"/>
+      <w:bookmarkEnd w:id="75"/>
     </w:p>
     <w:p>
       <w:pPr>
@@ -9434,11 +9660,11 @@
       <w:pPr>
         <w:pStyle w:val="Heading4"/>
       </w:pPr>
-      <w:bookmarkStart w:id="75" w:name="linear-regression-lr."/>
+      <w:bookmarkStart w:id="76" w:name="linear-regression-lr."/>
       <w:r>
         <w:t xml:space="preserve">Linear Regression (LR).</w:t>
       </w:r>
-      <w:bookmarkEnd w:id="75"/>
+      <w:bookmarkEnd w:id="76"/>
     </w:p>
     <w:p>
       <w:pPr>
@@ -9680,11 +9906,11 @@
       <w:pPr>
         <w:pStyle w:val="Heading4"/>
       </w:pPr>
-      <w:bookmarkStart w:id="76" w:name="decision-tree-dt."/>
+      <w:bookmarkStart w:id="77" w:name="decision-tree-dt."/>
       <w:r>
         <w:t xml:space="preserve">Decision Tree (DT).</w:t>
       </w:r>
-      <w:bookmarkEnd w:id="76"/>
+      <w:bookmarkEnd w:id="77"/>
     </w:p>
     <w:p>
       <w:pPr>
@@ -9847,11 +10073,11 @@
       <w:pPr>
         <w:pStyle w:val="Heading4"/>
       </w:pPr>
-      <w:bookmarkStart w:id="77" w:name="random-forest-rf."/>
+      <w:bookmarkStart w:id="78" w:name="random-forest-rf."/>
       <w:r>
         <w:t xml:space="preserve">Random Forest (RF).</w:t>
       </w:r>
-      <w:bookmarkEnd w:id="77"/>
+      <w:bookmarkEnd w:id="78"/>
     </w:p>
     <w:p>
       <w:pPr>
@@ -10025,11 +10251,11 @@
       <w:pPr>
         <w:pStyle w:val="Heading4"/>
       </w:pPr>
-      <w:bookmarkStart w:id="78" w:name="gradient-boosting-gb."/>
+      <w:bookmarkStart w:id="79" w:name="gradient-boosting-gb."/>
       <w:r>
         <w:t xml:space="preserve">Gradient Boosting (GB).</w:t>
       </w:r>
-      <w:bookmarkEnd w:id="78"/>
+      <w:bookmarkEnd w:id="79"/>
     </w:p>
     <w:p>
       <w:pPr>
@@ -10215,11 +10441,11 @@
       <w:pPr>
         <w:pStyle w:val="Heading4"/>
       </w:pPr>
-      <w:bookmarkStart w:id="79" w:name="xgboost-xgb."/>
+      <w:bookmarkStart w:id="80" w:name="xgboost-xgb."/>
       <w:r>
         <w:t xml:space="preserve">XGBoost (XGB).</w:t>
       </w:r>
-      <w:bookmarkEnd w:id="79"/>
+      <w:bookmarkEnd w:id="80"/>
     </w:p>
     <w:p>
       <w:pPr>
@@ -10477,11 +10703,11 @@
       <w:pPr>
         <w:pStyle w:val="Heading2"/>
       </w:pPr>
-      <w:bookmarkStart w:id="80" w:name="sec:imbalance-aware"/>
+      <w:bookmarkStart w:id="81" w:name="sec:imbalance-aware"/>
       <w:r>
         <w:t xml:space="preserve">Imbalance-Aware Training via Quantile Reweighting</w:t>
       </w:r>
-      <w:bookmarkEnd w:id="80"/>
+      <w:bookmarkEnd w:id="81"/>
     </w:p>
     <w:p>
       <w:pPr>
@@ -10845,11 +11071,11 @@
       <w:pPr>
         <w:pStyle w:val="Heading4"/>
       </w:pPr>
-      <w:bookmarkStart w:id="81" w:name="rationale.-1"/>
+      <w:bookmarkStart w:id="82" w:name="rationale.-1"/>
       <w:r>
         <w:t xml:space="preserve">Rationale.</w:t>
       </w:r>
-      <w:bookmarkEnd w:id="81"/>
+      <w:bookmarkEnd w:id="82"/>
     </w:p>
     <w:p>
       <w:pPr>
@@ -10863,11 +11089,11 @@
       <w:pPr>
         <w:pStyle w:val="Heading2"/>
       </w:pPr>
-      <w:bookmarkStart w:id="82" w:name="evaluation-metrics"/>
+      <w:bookmarkStart w:id="83" w:name="evaluation-metrics"/>
       <w:r>
         <w:t xml:space="preserve">Evaluation Metrics</w:t>
       </w:r>
-      <w:bookmarkEnd w:id="82"/>
+      <w:bookmarkEnd w:id="83"/>
     </w:p>
     <w:p>
       <w:pPr>
@@ -11057,11 +11283,11 @@
       <w:pPr>
         <w:pStyle w:val="Heading4"/>
       </w:pPr>
-      <w:bookmarkStart w:id="83" w:name="X46af5f17488afccca75c77634fe3ba08f66551b"/>
+      <w:bookmarkStart w:id="84" w:name="X46af5f17488afccca75c77634fe3ba08f66551b"/>
       <w:r>
         <w:t xml:space="preserve">Bootstrap Confidence Intervals (Methodology).</w:t>
       </w:r>
-      <w:bookmarkEnd w:id="83"/>
+      <w:bookmarkEnd w:id="84"/>
     </w:p>
     <w:p>
       <w:pPr>
@@ -11164,11 +11390,11 @@
       <w:pPr>
         <w:pStyle w:val="Heading4"/>
       </w:pPr>
-      <w:bookmarkStart w:id="84" w:name="macro-averaging-across-schemas."/>
+      <w:bookmarkStart w:id="85" w:name="macro-averaging-across-schemas."/>
       <w:r>
         <w:t xml:space="preserve">Macro-Averaging Across Schemas.</w:t>
       </w:r>
-      <w:bookmarkEnd w:id="84"/>
+      <w:bookmarkEnd w:id="85"/>
     </w:p>
     <w:p>
       <w:pPr>
@@ -11345,11 +11571,11 @@
       <w:pPr>
         <w:pStyle w:val="Heading2"/>
       </w:pPr>
-      <w:bookmarkStart w:id="85" w:name="sec:stratified-eval"/>
+      <w:bookmarkStart w:id="86" w:name="sec:stratified-eval"/>
       <w:r>
         <w:t xml:space="preserve">Stratified Evaluation by Effort Quantiles</w:t>
       </w:r>
-      <w:bookmarkEnd w:id="85"/>
+      <w:bookmarkEnd w:id="86"/>
     </w:p>
     <w:p>
       <w:pPr>
@@ -11375,11 +11601,11 @@
       <w:pPr>
         <w:pStyle w:val="Heading4"/>
       </w:pPr>
-      <w:bookmarkStart w:id="86" w:name="quantile-binning."/>
+      <w:bookmarkStart w:id="87" w:name="quantile-binning."/>
       <w:r>
         <w:t xml:space="preserve">Quantile Binning.</w:t>
       </w:r>
-      <w:bookmarkEnd w:id="86"/>
+      <w:bookmarkEnd w:id="87"/>
     </w:p>
     <w:p>
       <w:pPr>
@@ -11478,11 +11704,11 @@
       <w:pPr>
         <w:pStyle w:val="Heading4"/>
       </w:pPr>
-      <w:bookmarkStart w:id="87" w:name="per-stratum-metrics."/>
+      <w:bookmarkStart w:id="88" w:name="per-stratum-metrics."/>
       <w:r>
         <w:t xml:space="preserve">Per-Stratum Metrics.</w:t>
       </w:r>
-      <w:bookmarkEnd w:id="87"/>
+      <w:bookmarkEnd w:id="88"/>
     </w:p>
     <w:p>
       <w:pPr>
@@ -11518,11 +11744,11 @@
       <w:pPr>
         <w:pStyle w:val="Heading4"/>
       </w:pPr>
-      <w:bookmarkStart w:id="88" w:name="reporting-protocol."/>
+      <w:bookmarkStart w:id="89" w:name="reporting-protocol."/>
       <w:r>
         <w:t xml:space="preserve">Reporting Protocol.</w:t>
       </w:r>
-      <w:bookmarkEnd w:id="88"/>
+      <w:bookmarkEnd w:id="89"/>
     </w:p>
     <w:p>
       <w:pPr>
@@ -11658,11 +11884,11 @@
       <w:pPr>
         <w:pStyle w:val="Heading2"/>
       </w:pPr>
-      <w:bookmarkStart w:id="89" w:name="sec:statistical-tests"/>
+      <w:bookmarkStart w:id="90" w:name="sec:statistical-tests"/>
       <w:r>
         <w:t xml:space="preserve">Uncertainty &amp; Significance Testing</w:t>
       </w:r>
-      <w:bookmarkEnd w:id="89"/>
+      <w:bookmarkEnd w:id="90"/>
     </w:p>
     <w:p>
       <w:pPr>
@@ -12136,11 +12362,11 @@
       <w:pPr>
         <w:pStyle w:val="Heading2"/>
       </w:pPr>
-      <w:bookmarkStart w:id="90" w:name="implementation-reproducibility"/>
+      <w:bookmarkStart w:id="91" w:name="implementation-reproducibility"/>
       <w:r>
         <w:t xml:space="preserve">Implementation &amp; Reproducibility</w:t>
       </w:r>
-      <w:bookmarkEnd w:id="90"/>
+      <w:bookmarkEnd w:id="91"/>
     </w:p>
     <w:p>
       <w:pPr>
@@ -12267,21 +12493,21 @@
       <w:pPr>
         <w:pStyle w:val="Heading1"/>
       </w:pPr>
-      <w:bookmarkStart w:id="91" w:name="results"/>
+      <w:bookmarkStart w:id="92" w:name="results"/>
       <w:r>
         <w:t xml:space="preserve">Results</w:t>
       </w:r>
-      <w:bookmarkEnd w:id="91"/>
+      <w:bookmarkEnd w:id="92"/>
     </w:p>
     <w:p>
       <w:pPr>
         <w:pStyle w:val="Heading2"/>
       </w:pPr>
-      <w:bookmarkStart w:id="92" w:name="sec:aggregation"/>
+      <w:bookmarkStart w:id="93" w:name="sec:aggregation"/>
       <w:r>
         <w:t xml:space="preserve">Aggregation Across Schemas</w:t>
       </w:r>
-      <w:bookmarkEnd w:id="92"/>
+      <w:bookmarkEnd w:id="93"/>
     </w:p>
     <w:p>
       <w:pPr>
@@ -12828,11 +13054,11 @@
       <w:pPr>
         <w:pStyle w:val="Heading2"/>
       </w:pPr>
-      <w:bookmarkStart w:id="93" w:name="overall-comparison"/>
+      <w:bookmarkStart w:id="94" w:name="overall-comparison"/>
       <w:r>
         <w:t xml:space="preserve">Overall Comparison</w:t>
       </w:r>
-      <w:bookmarkEnd w:id="93"/>
+      <w:bookmarkEnd w:id="94"/>
     </w:p>
     <w:p>
       <w:pPr>
@@ -13240,7 +13466,7 @@
         <w:t xml:space="preserve">suggesting occasional outlier predictions.</w:t>
       </w:r>
     </w:p>
-    <w:bookmarkStart w:id="94" w:name="tab:overall"/>
+    <w:bookmarkStart w:id="95" w:name="tab:overall"/>
     <w:p>
       <w:pPr>
         <w:pStyle w:val="TableCaption"/>
@@ -14329,7 +14555,7 @@
         </w:tc>
       </w:tr>
     </w:tbl>
-    <w:bookmarkEnd w:id="94"/>
+    <w:bookmarkEnd w:id="95"/>
     <w:p>
       <w:pPr>
         <w:pStyle w:val="BodyText"/>
@@ -14599,13 +14825,13 @@
               <a:graphicData uri="http://schemas.openxmlformats.org/drawingml/2006/picture">
                 <pic:pic>
                   <pic:nvPicPr>
-                    <pic:cNvPr descr="media/40fc747fe0dd8adb812aab052592d6191b270e16.png" id="0" name="Picture"/>
+                    <pic:cNvPr descr="figures/model_performance_comparison.png" id="0" name="Picture"/>
                     <pic:cNvPicPr>
                       <a:picLocks noChangeArrowheads="1" noChangeAspect="1"/>
                     </pic:cNvPicPr>
                   </pic:nvPicPr>
                   <pic:blipFill>
-                    <a:blip r:embed="rId95"/>
+                    <a:blip r:embed="rId96"/>
                     <a:stretch>
                       <a:fillRect/>
                     </a:stretch>
@@ -14636,7 +14862,7 @@
       <w:pPr>
         <w:pStyle w:val="CaptionedFigure"/>
       </w:pPr>
-      <w:bookmarkStart w:id="97" w:name="fig:pred25"/>
+      <w:bookmarkStart w:id="98" w:name="fig:pred25"/>
       <w:r>
         <w:drawing>
           <wp:inline>
@@ -14647,13 +14873,13 @@
               <a:graphicData uri="http://schemas.openxmlformats.org/drawingml/2006/picture">
                 <pic:pic>
                   <pic:nvPicPr>
-                    <pic:cNvPr descr="media/a0dabf6af589f61a9a9a85a5810b252e674fad76.png" id="0" name="Picture"/>
+                    <pic:cNvPr descr="figures/pred25_comparison.png" id="0" name="Picture"/>
                     <pic:cNvPicPr>
                       <a:picLocks noChangeArrowheads="1" noChangeAspect="1"/>
                     </pic:cNvPicPr>
                   </pic:nvPicPr>
                   <pic:blipFill>
-                    <a:blip r:embed="rId96"/>
+                    <a:blip r:embed="rId97"/>
                     <a:stretch>
                       <a:fillRect/>
                     </a:stretch>
@@ -14679,7 +14905,7 @@
           </wp:inline>
         </w:drawing>
       </w:r>
-      <w:bookmarkEnd w:id="97"/>
+      <w:bookmarkEnd w:id="98"/>
     </w:p>
     <w:p>
       <w:pPr>
@@ -14689,7 +14915,7 @@
         <w:t xml:space="preserve">PRED(25) practical accuracy metric showing percentage of predictions within ±25% of actual effort. RF achieves 39.5% accuracy within ±25%, 4× better than baseline (9.8%) and significantly outperforming DT (17.3%). LR achieves 0.0% showing complete failure. Industry threshold at 25% (red dashed line) indicates RF and XGB approach acceptable practical performance. Demonstrates real-world usability addressing Reviewer concern about practical applicability beyond academic metrics.</w:t>
       </w:r>
     </w:p>
-    <w:bookmarkStart w:id="98" w:name="tab:posthoc"/>
+    <w:bookmarkStart w:id="99" w:name="tab:posthoc"/>
     <w:p>
       <w:pPr>
         <w:pStyle w:val="TableCaption"/>
@@ -15411,7 +15637,7 @@
         </w:tc>
       </w:tr>
     </w:tbl>
-    <w:bookmarkEnd w:id="98"/>
+    <w:bookmarkEnd w:id="99"/>
     <w:p>
       <w:pPr>
         <w:pStyle w:val="BodyText"/>
@@ -15673,7 +15899,7 @@
         <w:t xml:space="preserve">heterogeneous, non-linear, and partially missing software project features.</w:t>
       </w:r>
     </w:p>
-    <w:bookmarkStart w:id="99" w:name="tab:tail-performance"/>
+    <w:bookmarkStart w:id="100" w:name="tab:tail-performance"/>
     <w:p>
       <w:pPr>
         <w:pStyle w:val="TableCaption"/>
@@ -17212,7 +17438,7 @@
         </w:tc>
       </w:tr>
     </w:tbl>
-    <w:bookmarkEnd w:id="99"/>
+    <w:bookmarkEnd w:id="100"/>
     <w:p>
       <w:pPr>
         <w:pStyle w:val="BodyText"/>
@@ -17248,11 +17474,11 @@
       <w:pPr>
         <w:pStyle w:val="Heading4"/>
       </w:pPr>
-      <w:bookmarkStart w:id="100" w:name="X4d49fb03e152221b16899c27f23be4717e88fce"/>
+      <w:bookmarkStart w:id="101" w:name="X4d49fb03e152221b16899c27f23be4717e88fce"/>
       <w:r>
         <w:t xml:space="preserve">Tail Robustness and Imbalance Mitigation.</w:t>
       </w:r>
-      <w:bookmarkEnd w:id="100"/>
+      <w:bookmarkEnd w:id="101"/>
     </w:p>
     <w:p>
       <w:pPr>
@@ -20467,13 +20693,13 @@
               <a:graphicData uri="http://schemas.openxmlformats.org/drawingml/2006/picture">
                 <pic:pic>
                   <pic:nvPicPr>
-                    <pic:cNvPr descr="media/202dd1f56851c44de5d3f3213e96d7077ef3cdaa.png" id="0" name="Picture"/>
+                    <pic:cNvPr descr="figures/schema_performance_breakdown.png" id="0" name="Picture"/>
                     <pic:cNvPicPr>
                       <a:picLocks noChangeArrowheads="1" noChangeAspect="1"/>
                     </pic:cNvPicPr>
                   </pic:nvPicPr>
                   <pic:blipFill>
-                    <a:blip r:embed="rId101"/>
+                    <a:blip r:embed="rId102"/>
                     <a:stretch>
                       <a:fillRect/>
                     </a:stretch>
@@ -20504,7 +20730,7 @@
       <w:pPr>
         <w:pStyle w:val="CaptionedFigure"/>
       </w:pPr>
-      <w:bookmarkStart w:id="103" w:name="fig:error-distribution"/>
+      <w:bookmarkStart w:id="104" w:name="fig:error-distribution"/>
       <w:r>
         <w:drawing>
           <wp:inline>
@@ -20515,13 +20741,13 @@
               <a:graphicData uri="http://schemas.openxmlformats.org/drawingml/2006/picture">
                 <pic:pic>
                   <pic:nvPicPr>
-                    <pic:cNvPr descr="media/35f3312dd50b6f9f0f89cfd362e0d39682fa173e.png" id="0" name="Picture"/>
+                    <pic:cNvPr descr="figures/error_distribution_summary.png" id="0" name="Picture"/>
                     <pic:cNvPicPr>
                       <a:picLocks noChangeArrowheads="1" noChangeAspect="1"/>
                     </pic:cNvPicPr>
                   </pic:nvPicPr>
                   <pic:blipFill>
-                    <a:blip r:embed="rId102"/>
+                    <a:blip r:embed="rId103"/>
                     <a:stretch>
                       <a:fillRect/>
                     </a:stretch>
@@ -20547,7 +20773,7 @@
           </wp:inline>
         </w:drawing>
       </w:r>
-      <w:bookmarkEnd w:id="103"/>
+      <w:bookmarkEnd w:id="104"/>
     </w:p>
     <w:p>
       <w:pPr>
@@ -20561,21 +20787,21 @@
       <w:pPr>
         <w:pStyle w:val="Heading2"/>
       </w:pPr>
-      <w:bookmarkStart w:id="104" w:name="sec:error-profiles"/>
+      <w:bookmarkStart w:id="105" w:name="sec:error-profiles"/>
       <w:r>
         <w:t xml:space="preserve">Schema-Specific Analyses</w:t>
       </w:r>
-      <w:bookmarkEnd w:id="104"/>
+      <w:bookmarkEnd w:id="105"/>
     </w:p>
     <w:p>
       <w:pPr>
         <w:pStyle w:val="Heading4"/>
       </w:pPr>
-      <w:bookmarkStart w:id="105" w:name="loc-schema."/>
+      <w:bookmarkStart w:id="106" w:name="loc-schema."/>
       <w:r>
         <w:t xml:space="preserve">LOC Schema.</w:t>
       </w:r>
-      <w:bookmarkEnd w:id="105"/>
+      <w:bookmarkEnd w:id="106"/>
     </w:p>
     <w:p>
       <w:pPr>
@@ -20699,11 +20925,11 @@
       <w:pPr>
         <w:pStyle w:val="Heading4"/>
       </w:pPr>
-      <w:bookmarkStart w:id="106" w:name="fp-schema."/>
+      <w:bookmarkStart w:id="107" w:name="fp-schema."/>
       <w:r>
         <w:t xml:space="preserve">FP Schema.</w:t>
       </w:r>
-      <w:bookmarkEnd w:id="106"/>
+      <w:bookmarkEnd w:id="107"/>
     </w:p>
     <w:p>
       <w:pPr>
@@ -20893,11 +21119,11 @@
       <w:pPr>
         <w:pStyle w:val="Heading4"/>
       </w:pPr>
-      <w:bookmarkStart w:id="107" w:name="ucp-schema."/>
+      <w:bookmarkStart w:id="108" w:name="ucp-schema."/>
       <w:r>
         <w:t xml:space="preserve">UCP Schema.</w:t>
       </w:r>
-      <w:bookmarkEnd w:id="107"/>
+      <w:bookmarkEnd w:id="108"/>
     </w:p>
     <w:p>
       <w:pPr>
@@ -21054,11 +21280,11 @@
       <w:pPr>
         <w:pStyle w:val="Heading4"/>
       </w:pPr>
-      <w:bookmarkStart w:id="108" w:name="cross-schema-discussion."/>
+      <w:bookmarkStart w:id="109" w:name="cross-schema-discussion."/>
       <w:r>
         <w:t xml:space="preserve">Cross-Schema Discussion.</w:t>
       </w:r>
-      <w:bookmarkEnd w:id="108"/>
+      <w:bookmarkEnd w:id="109"/>
     </w:p>
     <w:p>
       <w:pPr>
@@ -21108,11 +21334,11 @@
       <w:pPr>
         <w:pStyle w:val="Heading2"/>
       </w:pPr>
-      <w:bookmarkStart w:id="109" w:name="error-profiles-and-visual-analyses"/>
+      <w:bookmarkStart w:id="110" w:name="error-profiles-and-visual-analyses"/>
       <w:r>
         <w:t xml:space="preserve">Error Profiles and Visual Analyses</w:t>
       </w:r>
-      <w:bookmarkEnd w:id="109"/>
+      <w:bookmarkEnd w:id="110"/>
     </w:p>
     <w:p>
       <w:pPr>
@@ -21161,11 +21387,11 @@
       <w:pPr>
         <w:pStyle w:val="Heading4"/>
       </w:pPr>
-      <w:bookmarkStart w:id="110" w:name="a-overall-performance."/>
+      <w:bookmarkStart w:id="111" w:name="a-overall-performance."/>
       <w:r>
         <w:t xml:space="preserve">(a) Overall Performance.</w:t>
       </w:r>
-      <w:bookmarkEnd w:id="110"/>
+      <w:bookmarkEnd w:id="111"/>
     </w:p>
     <w:p>
       <w:pPr>
@@ -21268,11 +21494,11 @@
       <w:pPr>
         <w:pStyle w:val="Heading4"/>
       </w:pPr>
-      <w:bookmarkStart w:id="111" w:name="b-loc-error-behavior."/>
+      <w:bookmarkStart w:id="112" w:name="b-loc-error-behavior."/>
       <w:r>
         <w:t xml:space="preserve">(b) LOC Error Behavior.</w:t>
       </w:r>
-      <w:bookmarkEnd w:id="111"/>
+      <w:bookmarkEnd w:id="112"/>
     </w:p>
     <w:p>
       <w:pPr>
@@ -21346,11 +21572,11 @@
       <w:pPr>
         <w:pStyle w:val="Heading4"/>
       </w:pPr>
-      <w:bookmarkStart w:id="112" w:name="c-fp-effort-trends."/>
+      <w:bookmarkStart w:id="113" w:name="c-fp-effort-trends."/>
       <w:r>
         <w:t xml:space="preserve">(c) FP Effort Trends.</w:t>
       </w:r>
-      <w:bookmarkEnd w:id="112"/>
+      <w:bookmarkEnd w:id="113"/>
     </w:p>
     <w:p>
       <w:pPr>
@@ -21435,11 +21661,11 @@
       <w:pPr>
         <w:pStyle w:val="Heading4"/>
       </w:pPr>
-      <w:bookmarkStart w:id="113" w:name="d-impact-of-log-and-outlier-control."/>
+      <w:bookmarkStart w:id="114" w:name="d-impact-of-log-and-outlier-control."/>
       <w:r>
         <w:t xml:space="preserve">(d) Impact of Log and Outlier Control.</w:t>
       </w:r>
-      <w:bookmarkEnd w:id="113"/>
+      <w:bookmarkEnd w:id="114"/>
     </w:p>
     <w:p>
       <w:pPr>
@@ -21562,13 +21788,13 @@
               <a:graphicData uri="http://schemas.openxmlformats.org/drawingml/2006/picture">
                 <pic:pic>
                   <pic:nvPicPr>
-                    <pic:cNvPr descr="media/7623e240bd26feab994eeb98aa1d4d7e58c90430.png" id="0" name="Picture"/>
+                    <pic:cNvPr descr="figures/outlier_transform_analysis.png" id="0" name="Picture"/>
                     <pic:cNvPicPr>
                       <a:picLocks noChangeArrowheads="1" noChangeAspect="1"/>
                     </pic:cNvPicPr>
                   </pic:nvPicPr>
                   <pic:blipFill>
-                    <a:blip r:embed="rId114"/>
+                    <a:blip r:embed="rId115"/>
                     <a:stretch>
                       <a:fillRect/>
                     </a:stretch>
@@ -21599,11 +21825,11 @@
       <w:pPr>
         <w:pStyle w:val="Heading2"/>
       </w:pPr>
-      <w:bookmarkStart w:id="115" w:name="sec:ablation"/>
+      <w:bookmarkStart w:id="116" w:name="sec:ablation"/>
       <w:r>
         <w:t xml:space="preserve">Ablation Study: Impact of Preprocessing</w:t>
       </w:r>
-      <w:bookmarkEnd w:id="115"/>
+      <w:bookmarkEnd w:id="116"/>
     </w:p>
     <w:p>
       <w:pPr>
@@ -21635,11 +21861,11 @@
       <w:pPr>
         <w:pStyle w:val="Heading4"/>
       </w:pPr>
-      <w:bookmarkStart w:id="116" w:name="methodology."/>
+      <w:bookmarkStart w:id="117" w:name="methodology."/>
       <w:r>
         <w:t xml:space="preserve">Methodology.</w:t>
       </w:r>
-      <w:bookmarkEnd w:id="116"/>
+      <w:bookmarkEnd w:id="117"/>
     </w:p>
     <w:p>
       <w:pPr>
@@ -21671,11 +21897,11 @@
       <w:pPr>
         <w:pStyle w:val="Heading4"/>
       </w:pPr>
-      <w:bookmarkStart w:id="117" w:name="observed-trends."/>
+      <w:bookmarkStart w:id="118" w:name="observed-trends."/>
       <w:r>
         <w:t xml:space="preserve">Observed Trends.</w:t>
       </w:r>
-      <w:bookmarkEnd w:id="117"/>
+      <w:bookmarkEnd w:id="118"/>
     </w:p>
     <w:p>
       <w:pPr>
@@ -21830,11 +22056,11 @@
       <w:pPr>
         <w:pStyle w:val="Heading4"/>
       </w:pPr>
-      <w:bookmarkStart w:id="118" w:name="cumulative-effect."/>
+      <w:bookmarkStart w:id="119" w:name="cumulative-effect."/>
       <w:r>
         <w:t xml:space="preserve">Cumulative Effect.</w:t>
       </w:r>
-      <w:bookmarkEnd w:id="118"/>
+      <w:bookmarkEnd w:id="119"/>
     </w:p>
     <w:p>
       <w:pPr>
@@ -21877,7 +22103,7 @@
         <w:t xml:space="preserve">essential for reproducible, fair benchmarking.</w:t>
       </w:r>
     </w:p>
-    <w:bookmarkStart w:id="119" w:name="tab:ablation"/>
+    <w:bookmarkStart w:id="120" w:name="tab:ablation"/>
     <w:p>
       <w:pPr>
         <w:pStyle w:val="TableCaption"/>
@@ -22726,7 +22952,7 @@
         </w:tc>
       </w:tr>
     </w:tbl>
-    <w:bookmarkEnd w:id="119"/>
+    <w:bookmarkEnd w:id="120"/>
     <w:p>
       <w:pPr>
         <w:pStyle w:val="BodyText"/>
@@ -22748,7 +22974,7 @@
       <w:pPr>
         <w:pStyle w:val="CaptionedFigure"/>
       </w:pPr>
-      <w:bookmarkStart w:id="120" w:name="fig:ablation"/>
+      <w:bookmarkStart w:id="121" w:name="fig:ablation"/>
       <w:r>
         <w:drawing>
           <wp:inline>
@@ -22759,13 +22985,13 @@
               <a:graphicData uri="http://schemas.openxmlformats.org/drawingml/2006/picture">
                 <pic:pic>
                   <pic:nvPicPr>
-                    <pic:cNvPr descr="media/60c434fb26961e39ffb6493bad27c8758ea42881.png" id="0" name="Picture"/>
+                    <pic:cNvPr descr="figures/feature_contributions.png" id="0" name="Picture"/>
                     <pic:cNvPicPr>
                       <a:picLocks noChangeArrowheads="1" noChangeAspect="1"/>
                     </pic:cNvPicPr>
                   </pic:nvPicPr>
                   <pic:blipFill>
-                    <a:blip r:embed="rId61"/>
+                    <a:blip r:embed="rId62"/>
                     <a:stretch>
                       <a:fillRect/>
                     </a:stretch>
@@ -22791,7 +23017,7 @@
           </wp:inline>
         </w:drawing>
       </w:r>
-      <w:bookmarkEnd w:id="120"/>
+      <w:bookmarkEnd w:id="121"/>
     </w:p>
     <w:p>
       <w:pPr>
@@ -22979,11 +23205,11 @@
       <w:pPr>
         <w:pStyle w:val="Heading4"/>
       </w:pPr>
-      <w:bookmarkStart w:id="121" w:name="alternative-model-preferences."/>
+      <w:bookmarkStart w:id="122" w:name="alternative-model-preferences."/>
       <w:r>
         <w:t xml:space="preserve">Alternative Model Preferences.</w:t>
       </w:r>
-      <w:bookmarkEnd w:id="121"/>
+      <w:bookmarkEnd w:id="122"/>
     </w:p>
     <w:p>
       <w:pPr>
@@ -23087,11 +23313,11 @@
       <w:pPr>
         <w:pStyle w:val="Heading4"/>
       </w:pPr>
-      <w:bookmarkStart w:id="122" w:name="guidelines-for-adoption."/>
+      <w:bookmarkStart w:id="123" w:name="guidelines-for-adoption."/>
       <w:r>
         <w:t xml:space="preserve">Guidelines for Adoption.</w:t>
       </w:r>
-      <w:bookmarkEnd w:id="122"/>
+      <w:bookmarkEnd w:id="123"/>
     </w:p>
     <w:p>
       <w:pPr>
@@ -23192,11 +23418,11 @@
       <w:pPr>
         <w:pStyle w:val="Heading4"/>
       </w:pPr>
-      <w:bookmarkStart w:id="123" w:name="practical-insights-and-validity."/>
+      <w:bookmarkStart w:id="124" w:name="practical-insights-and-validity."/>
       <w:r>
         <w:t xml:space="preserve">Practical Insights and Validity.</w:t>
       </w:r>
-      <w:bookmarkEnd w:id="123"/>
+      <w:bookmarkEnd w:id="124"/>
     </w:p>
     <w:p>
       <w:pPr>
@@ -23273,11 +23499,11 @@
       <w:pPr>
         <w:pStyle w:val="Heading2"/>
       </w:pPr>
-      <w:bookmarkStart w:id="124" w:name="sec:feature-importance"/>
+      <w:bookmarkStart w:id="125" w:name="sec:feature-importance"/>
       <w:r>
         <w:t xml:space="preserve">Feature Importance and Interpretability</w:t>
       </w:r>
-      <w:bookmarkEnd w:id="124"/>
+      <w:bookmarkEnd w:id="125"/>
     </w:p>
     <w:p>
       <w:pPr>
@@ -23306,11 +23532,11 @@
       <w:pPr>
         <w:pStyle w:val="Heading4"/>
       </w:pPr>
-      <w:bookmarkStart w:id="125" w:name="protocol."/>
+      <w:bookmarkStart w:id="126" w:name="protocol."/>
       <w:r>
         <w:t xml:space="preserve">Protocol.</w:t>
       </w:r>
-      <w:bookmarkEnd w:id="125"/>
+      <w:bookmarkEnd w:id="126"/>
     </w:p>
     <w:p>
       <w:pPr>
@@ -23496,7 +23722,7 @@
       <w:pPr>
         <w:pStyle w:val="Heading4"/>
       </w:pPr>
-      <w:bookmarkStart w:id="126" w:name="key-findings-loc-schema-n2765."/>
+      <w:bookmarkStart w:id="127" w:name="key-findings-loc-schema-n2765."/>
       <w:r>
         <w:t xml:space="preserve">Key findings (LOC schema,</w:t>
       </w:r>
@@ -23523,7 +23749,7 @@
       <w:r>
         <w:t xml:space="preserve">).</w:t>
       </w:r>
-      <w:bookmarkEnd w:id="126"/>
+      <w:bookmarkEnd w:id="127"/>
     </w:p>
     <w:p>
       <w:pPr>
@@ -23692,7 +23918,7 @@
       <w:pPr>
         <w:pStyle w:val="Heading4"/>
       </w:pPr>
-      <w:bookmarkStart w:id="127" w:name="ucp-schema-n131."/>
+      <w:bookmarkStart w:id="128" w:name="ucp-schema-n131."/>
       <w:r>
         <w:t xml:space="preserve">UCP schema (</w:t>
       </w:r>
@@ -23710,7 +23936,7 @@
       <w:r>
         <w:t xml:space="preserve">).</w:t>
       </w:r>
-      <w:bookmarkEnd w:id="127"/>
+      <w:bookmarkEnd w:id="128"/>
     </w:p>
     <w:p>
       <w:pPr>
@@ -23867,7 +24093,7 @@
       <w:pPr>
         <w:pStyle w:val="Heading4"/>
       </w:pPr>
-      <w:bookmarkStart w:id="128" w:name="fp-schema-n158-exploratory-findings."/>
+      <w:bookmarkStart w:id="129" w:name="fp-schema-n158-exploratory-findings."/>
       <w:r>
         <w:t xml:space="preserve">FP schema (</w:t>
       </w:r>
@@ -23885,7 +24111,7 @@
       <w:r>
         <w:t xml:space="preserve">): exploratory findings.</w:t>
       </w:r>
-      <w:bookmarkEnd w:id="128"/>
+      <w:bookmarkEnd w:id="129"/>
     </w:p>
     <w:p>
       <w:pPr>
@@ -23980,11 +24206,11 @@
       <w:pPr>
         <w:pStyle w:val="Heading4"/>
       </w:pPr>
-      <w:bookmarkStart w:id="129" w:name="Xe7cc9735bbebbf807c19a19f54a2efeea6ceddd"/>
+      <w:bookmarkStart w:id="130" w:name="Xe7cc9735bbebbf807c19a19f54a2efeea6ceddd"/>
       <w:r>
         <w:t xml:space="preserve">Practical implications for explainability.</w:t>
       </w:r>
-      <w:bookmarkEnd w:id="129"/>
+      <w:bookmarkEnd w:id="130"/>
     </w:p>
     <w:p>
       <w:pPr>
@@ -24075,11 +24301,11 @@
       <w:pPr>
         <w:pStyle w:val="Heading2"/>
       </w:pPr>
-      <w:bookmarkStart w:id="130" w:name="sec:loso"/>
+      <w:bookmarkStart w:id="131" w:name="sec:loso"/>
       <w:r>
         <w:t xml:space="preserve">Leave-One-Source-Out Cross-Validation: Methodology Robustness</w:t>
       </w:r>
-      <w:bookmarkEnd w:id="130"/>
+      <w:bookmarkEnd w:id="131"/>
     </w:p>
     <w:p>
       <w:pPr>
@@ -24108,11 +24334,11 @@
       <w:pPr>
         <w:pStyle w:val="Heading4"/>
       </w:pPr>
-      <w:bookmarkStart w:id="131" w:name="protocol.-1"/>
+      <w:bookmarkStart w:id="132" w:name="protocol.-1"/>
       <w:r>
         <w:t xml:space="preserve">Protocol.</w:t>
       </w:r>
-      <w:bookmarkEnd w:id="131"/>
+      <w:bookmarkEnd w:id="132"/>
     </w:p>
     <w:p>
       <w:pPr>
@@ -24283,11 +24509,11 @@
       <w:pPr>
         <w:pStyle w:val="Heading4"/>
       </w:pPr>
-      <w:bookmarkStart w:id="132" w:name="results-summary."/>
+      <w:bookmarkStart w:id="133" w:name="results-summary."/>
       <w:r>
         <w:t xml:space="preserve">Results Summary.</w:t>
       </w:r>
-      <w:bookmarkEnd w:id="132"/>
+      <w:bookmarkEnd w:id="133"/>
     </w:p>
     <w:p>
       <w:pPr>
@@ -24479,7 +24705,7 @@
         <w:t xml:space="preserve">: NASA93 (MAE=9.8 PM) and Telecom1 (MAE=10.2 PM) generalized well, benefiting from well-documented metadata</w:t>
       </w:r>
     </w:p>
-    <w:bookmarkStart w:id="133" w:name="tab:loso-results"/>
+    <w:bookmarkStart w:id="134" w:name="tab:loso-results"/>
     <w:p>
       <w:pPr>
         <w:pStyle w:val="TableCaption"/>
@@ -25416,7 +25642,7 @@
         </w:tc>
       </w:tr>
     </w:tbl>
-    <w:bookmarkEnd w:id="133"/>
+    <w:bookmarkEnd w:id="134"/>
     <w:p>
       <w:pPr>
         <w:pStyle w:val="BodyText"/>
@@ -25500,11 +25726,11 @@
       <w:pPr>
         <w:pStyle w:val="Heading4"/>
       </w:pPr>
-      <w:bookmarkStart w:id="134" w:name="implications."/>
+      <w:bookmarkStart w:id="135" w:name="implications."/>
       <w:r>
         <w:t xml:space="preserve">Implications.</w:t>
       </w:r>
-      <w:bookmarkEnd w:id="134"/>
+      <w:bookmarkEnd w:id="135"/>
     </w:p>
     <w:p>
       <w:pPr>
@@ -25548,11 +25774,11 @@
       <w:pPr>
         <w:pStyle w:val="Heading4"/>
       </w:pPr>
-      <w:bookmarkStart w:id="135" w:name="limitations."/>
+      <w:bookmarkStart w:id="136" w:name="limitations."/>
       <w:r>
         <w:t xml:space="preserve">Limitations.</w:t>
       </w:r>
-      <w:bookmarkEnd w:id="135"/>
+      <w:bookmarkEnd w:id="136"/>
     </w:p>
     <w:p>
       <w:pPr>
@@ -25637,11 +25863,11 @@
       <w:pPr>
         <w:pStyle w:val="Heading2"/>
       </w:pPr>
-      <w:bookmarkStart w:id="136" w:name="sec:assumptions"/>
+      <w:bookmarkStart w:id="137" w:name="sec:assumptions"/>
       <w:r>
         <w:t xml:space="preserve">Assumptions &amp; Limitations</w:t>
       </w:r>
-      <w:bookmarkEnd w:id="136"/>
+      <w:bookmarkEnd w:id="137"/>
     </w:p>
     <w:p>
       <w:pPr>
@@ -25960,11 +26186,11 @@
       <w:pPr>
         <w:pStyle w:val="Heading1"/>
       </w:pPr>
-      <w:bookmarkStart w:id="137" w:name="sec:threats"/>
+      <w:bookmarkStart w:id="138" w:name="sec:threats"/>
       <w:r>
         <w:t xml:space="preserve">Threats to Validity</w:t>
       </w:r>
-      <w:bookmarkEnd w:id="137"/>
+      <w:bookmarkEnd w:id="138"/>
     </w:p>
     <w:p>
       <w:pPr>
@@ -26041,11 +26267,11 @@
       <w:pPr>
         <w:pStyle w:val="Heading4"/>
       </w:pPr>
-      <w:bookmarkStart w:id="138" w:name="internal-validity."/>
+      <w:bookmarkStart w:id="139" w:name="internal-validity."/>
       <w:r>
         <w:t xml:space="preserve">Internal Validity.</w:t>
       </w:r>
-      <w:bookmarkEnd w:id="138"/>
+      <w:bookmarkEnd w:id="139"/>
     </w:p>
     <w:p>
       <w:pPr>
@@ -26059,11 +26285,11 @@
       <w:pPr>
         <w:pStyle w:val="Heading4"/>
       </w:pPr>
-      <w:bookmarkStart w:id="139" w:name="external-validity."/>
+      <w:bookmarkStart w:id="140" w:name="external-validity."/>
       <w:r>
         <w:t xml:space="preserve">External Validity.</w:t>
       </w:r>
-      <w:bookmarkEnd w:id="139"/>
+      <w:bookmarkEnd w:id="140"/>
     </w:p>
     <w:p>
       <w:pPr>
@@ -26077,11 +26303,11 @@
       <w:pPr>
         <w:pStyle w:val="Heading4"/>
       </w:pPr>
-      <w:bookmarkStart w:id="140" w:name="construct-validity."/>
+      <w:bookmarkStart w:id="141" w:name="construct-validity."/>
       <w:r>
         <w:t xml:space="preserve">Construct Validity.</w:t>
       </w:r>
-      <w:bookmarkEnd w:id="140"/>
+      <w:bookmarkEnd w:id="141"/>
     </w:p>
     <w:p>
       <w:pPr>
@@ -26154,11 +26380,11 @@
       <w:pPr>
         <w:pStyle w:val="Heading4"/>
       </w:pPr>
-      <w:bookmarkStart w:id="141" w:name="conclusion-validity."/>
+      <w:bookmarkStart w:id="142" w:name="conclusion-validity."/>
       <w:r>
         <w:t xml:space="preserve">Conclusion Validity.</w:t>
       </w:r>
-      <w:bookmarkEnd w:id="141"/>
+      <w:bookmarkEnd w:id="142"/>
     </w:p>
     <w:p>
       <w:pPr>
@@ -26230,11 +26456,11 @@
       <w:pPr>
         <w:pStyle w:val="Heading4"/>
       </w:pPr>
-      <w:bookmarkStart w:id="142" w:name="summary."/>
+      <w:bookmarkStart w:id="143" w:name="summary."/>
       <w:r>
         <w:t xml:space="preserve">Summary.</w:t>
       </w:r>
-      <w:bookmarkEnd w:id="142"/>
+      <w:bookmarkEnd w:id="143"/>
     </w:p>
     <w:p>
       <w:pPr>
@@ -26278,11 +26504,11 @@
       <w:pPr>
         <w:pStyle w:val="Heading2"/>
       </w:pPr>
-      <w:bookmarkStart w:id="143" w:name="sec:limitations"/>
+      <w:bookmarkStart w:id="144" w:name="sec:limitations"/>
       <w:r>
         <w:t xml:space="preserve">Detailed Limitations</w:t>
       </w:r>
-      <w:bookmarkEnd w:id="143"/>
+      <w:bookmarkEnd w:id="144"/>
     </w:p>
     <w:p>
       <w:pPr>
@@ -26296,11 +26522,11 @@
       <w:pPr>
         <w:pStyle w:val="Heading4"/>
       </w:pPr>
-      <w:bookmarkStart w:id="144" w:name="function-point-schema-limitations."/>
+      <w:bookmarkStart w:id="145" w:name="function-point-schema-limitations."/>
       <w:r>
         <w:t xml:space="preserve">Function Point Schema Limitations.</w:t>
       </w:r>
-      <w:bookmarkEnd w:id="144"/>
+      <w:bookmarkEnd w:id="145"/>
     </w:p>
     <w:p>
       <w:pPr>
@@ -26400,11 +26626,11 @@
       <w:pPr>
         <w:pStyle w:val="Heading4"/>
       </w:pPr>
-      <w:bookmarkStart w:id="145" w:name="calibrated-baseline-constraints."/>
+      <w:bookmarkStart w:id="146" w:name="calibrated-baseline-constraints."/>
       <w:r>
         <w:t xml:space="preserve">Calibrated Baseline Constraints.</w:t>
       </w:r>
-      <w:bookmarkEnd w:id="145"/>
+      <w:bookmarkEnd w:id="146"/>
     </w:p>
     <w:p>
       <w:pPr>
@@ -26444,11 +26670,11 @@
       <w:pPr>
         <w:pStyle w:val="Heading4"/>
       </w:pPr>
-      <w:bookmarkStart w:id="146" w:name="model-selection-scope."/>
+      <w:bookmarkStart w:id="147" w:name="model-selection-scope."/>
       <w:r>
         <w:t xml:space="preserve">Model Selection Scope.</w:t>
       </w:r>
-      <w:bookmarkEnd w:id="146"/>
+      <w:bookmarkEnd w:id="147"/>
     </w:p>
     <w:p>
       <w:pPr>
@@ -26486,11 +26712,11 @@
       <w:pPr>
         <w:pStyle w:val="Heading4"/>
       </w:pPr>
-      <w:bookmarkStart w:id="147" w:name="cross-schema-transfer-not-attempted."/>
+      <w:bookmarkStart w:id="148" w:name="cross-schema-transfer-not-attempted."/>
       <w:r>
         <w:t xml:space="preserve">Cross-Schema Transfer Not Attempted.</w:t>
       </w:r>
-      <w:bookmarkEnd w:id="147"/>
+      <w:bookmarkEnd w:id="148"/>
     </w:p>
     <w:p>
       <w:pPr>
@@ -26558,11 +26784,11 @@
       <w:pPr>
         <w:pStyle w:val="Heading4"/>
       </w:pPr>
-      <w:bookmarkStart w:id="148" w:name="deduplication-and-leakage-risks."/>
+      <w:bookmarkStart w:id="149" w:name="deduplication-and-leakage-risks."/>
       <w:r>
         <w:t xml:space="preserve">Deduplication and Leakage Risks.</w:t>
       </w:r>
-      <w:bookmarkEnd w:id="148"/>
+      <w:bookmarkEnd w:id="149"/>
     </w:p>
     <w:p>
       <w:pPr>
@@ -26608,11 +26834,11 @@
       <w:pPr>
         <w:pStyle w:val="Heading4"/>
       </w:pPr>
-      <w:bookmarkStart w:id="149" w:name="modern-devops-underrepresentation."/>
+      <w:bookmarkStart w:id="150" w:name="modern-devops-underrepresentation."/>
       <w:r>
         <w:t xml:space="preserve">Modern DevOps Underrepresentation.</w:t>
       </w:r>
-      <w:bookmarkEnd w:id="149"/>
+      <w:bookmarkEnd w:id="150"/>
     </w:p>
     <w:p>
       <w:pPr>
@@ -26697,21 +26923,21 @@
       <w:pPr>
         <w:pStyle w:val="Heading1"/>
       </w:pPr>
-      <w:bookmarkStart w:id="150" w:name="sec:related"/>
+      <w:bookmarkStart w:id="151" w:name="sec:related"/>
       <w:r>
         <w:t xml:space="preserve">Related Work</w:t>
       </w:r>
-      <w:bookmarkEnd w:id="150"/>
+      <w:bookmarkEnd w:id="151"/>
     </w:p>
     <w:p>
       <w:pPr>
         <w:pStyle w:val="Heading2"/>
       </w:pPr>
-      <w:bookmarkStart w:id="151" w:name="Xee5bae3d54a526010c151ac289584375d6fb384"/>
+      <w:bookmarkStart w:id="152" w:name="Xee5bae3d54a526010c151ac289584375d6fb384"/>
       <w:r>
         <w:t xml:space="preserve">Prior Approaches in Software Effort Estimation</w:t>
       </w:r>
-      <w:bookmarkEnd w:id="151"/>
+      <w:bookmarkEnd w:id="152"/>
     </w:p>
     <w:p>
       <w:pPr>
@@ -26881,11 +27107,11 @@
       <w:pPr>
         <w:pStyle w:val="Heading2"/>
       </w:pPr>
-      <w:bookmarkStart w:id="152" w:name="comparison-with-prior-work"/>
+      <w:bookmarkStart w:id="153" w:name="comparison-with-prior-work"/>
       <w:r>
         <w:t xml:space="preserve">Comparison with Prior Work</w:t>
       </w:r>
-      <w:bookmarkEnd w:id="152"/>
+      <w:bookmarkEnd w:id="153"/>
     </w:p>
     <w:p>
       <w:pPr>
@@ -27780,11 +28006,11 @@
       <w:pPr>
         <w:pStyle w:val="Heading4"/>
       </w:pPr>
-      <w:bookmarkStart w:id="153" w:name="gap-relative-to-prior-work."/>
+      <w:bookmarkStart w:id="154" w:name="gap-relative-to-prior-work."/>
       <w:r>
         <w:t xml:space="preserve">Gap relative to prior work.</w:t>
       </w:r>
-      <w:bookmarkEnd w:id="153"/>
+      <w:bookmarkEnd w:id="154"/>
     </w:p>
     <w:p>
       <w:pPr>
@@ -27897,11 +28123,11 @@
       <w:pPr>
         <w:pStyle w:val="Heading2"/>
       </w:pPr>
-      <w:bookmarkStart w:id="154" w:name="comparison-of-estimation-paradigms"/>
+      <w:bookmarkStart w:id="155" w:name="comparison-of-estimation-paradigms"/>
       <w:r>
         <w:t xml:space="preserve">Comparison of Estimation Paradigms</w:t>
       </w:r>
-      <w:bookmarkEnd w:id="154"/>
+      <w:bookmarkEnd w:id="155"/>
     </w:p>
     <w:p>
       <w:pPr>
@@ -28031,11 +28257,11 @@
       <w:pPr>
         <w:pStyle w:val="Heading2"/>
       </w:pPr>
-      <w:bookmarkStart w:id="155" w:name="validity-gaps-in-prior-studies"/>
+      <w:bookmarkStart w:id="156" w:name="validity-gaps-in-prior-studies"/>
       <w:r>
         <w:t xml:space="preserve">Validity Gaps in Prior Studies</w:t>
       </w:r>
-      <w:bookmarkEnd w:id="155"/>
+      <w:bookmarkEnd w:id="156"/>
     </w:p>
     <w:p>
       <w:pPr>
@@ -28130,11 +28356,11 @@
       <w:pPr>
         <w:pStyle w:val="Heading2"/>
       </w:pPr>
-      <w:bookmarkStart w:id="156" w:name="research-gap-and-contribution"/>
+      <w:bookmarkStart w:id="157" w:name="research-gap-and-contribution"/>
       <w:r>
         <w:t xml:space="preserve">Research Gap and Contribution</w:t>
       </w:r>
-      <w:bookmarkEnd w:id="156"/>
+      <w:bookmarkEnd w:id="157"/>
     </w:p>
     <w:p>
       <w:pPr>
@@ -28253,21 +28479,21 @@
       <w:pPr>
         <w:pStyle w:val="Heading1"/>
       </w:pPr>
-      <w:bookmarkStart w:id="157" w:name="conclusion-and-reproducibility"/>
+      <w:bookmarkStart w:id="158" w:name="conclusion-and-reproducibility"/>
       <w:r>
         <w:t xml:space="preserve">Conclusion and Reproducibility</w:t>
       </w:r>
-      <w:bookmarkEnd w:id="157"/>
+      <w:bookmarkEnd w:id="158"/>
     </w:p>
     <w:p>
       <w:pPr>
         <w:pStyle w:val="Heading4"/>
       </w:pPr>
-      <w:bookmarkStart w:id="158" w:name="summary-of-findings."/>
+      <w:bookmarkStart w:id="159" w:name="summary-of-findings."/>
       <w:r>
         <w:t xml:space="preserve">Summary of Findings.</w:t>
       </w:r>
-      <w:bookmarkEnd w:id="158"/>
+      <w:bookmarkEnd w:id="159"/>
     </w:p>
     <w:p>
       <w:pPr>
@@ -28434,11 +28660,11 @@
       <w:pPr>
         <w:pStyle w:val="Heading4"/>
       </w:pPr>
-      <w:bookmarkStart w:id="159" w:name="reproducibility-framework."/>
+      <w:bookmarkStart w:id="160" w:name="reproducibility-framework."/>
       <w:r>
         <w:t xml:space="preserve">Reproducibility Framework.</w:t>
       </w:r>
-      <w:bookmarkEnd w:id="159"/>
+      <w:bookmarkEnd w:id="160"/>
     </w:p>
     <w:p>
       <w:pPr>
@@ -28455,11 +28681,11 @@
       <w:pPr>
         <w:pStyle w:val="Heading4"/>
       </w:pPr>
-      <w:bookmarkStart w:id="160" w:name="future-directions."/>
+      <w:bookmarkStart w:id="161" w:name="future-directions."/>
       <w:r>
         <w:t xml:space="preserve">Future Directions.</w:t>
       </w:r>
-      <w:bookmarkEnd w:id="160"/>
+      <w:bookmarkEnd w:id="161"/>
     </w:p>
     <w:p>
       <w:pPr>
@@ -28479,11 +28705,11 @@
       <w:pPr>
         <w:pStyle w:val="Heading4"/>
       </w:pPr>
-      <w:bookmarkStart w:id="161" w:name="strengths."/>
+      <w:bookmarkStart w:id="162" w:name="strengths."/>
       <w:r>
         <w:t xml:space="preserve">Strengths.</w:t>
       </w:r>
-      <w:bookmarkEnd w:id="161"/>
+      <w:bookmarkEnd w:id="162"/>
     </w:p>
     <w:p>
       <w:pPr>
@@ -28497,11 +28723,11 @@
       <w:pPr>
         <w:pStyle w:val="Heading4"/>
       </w:pPr>
-      <w:bookmarkStart w:id="162" w:name="weaknesses."/>
+      <w:bookmarkStart w:id="163" w:name="weaknesses."/>
       <w:r>
         <w:t xml:space="preserve">Weaknesses.</w:t>
       </w:r>
-      <w:bookmarkEnd w:id="162"/>
+      <w:bookmarkEnd w:id="163"/>
     </w:p>
     <w:p>
       <w:pPr>
@@ -28529,11 +28755,11 @@
       <w:pPr>
         <w:pStyle w:val="Heading4"/>
       </w:pPr>
-      <w:bookmarkStart w:id="163" w:name="implications.-1"/>
+      <w:bookmarkStart w:id="164" w:name="implications.-1"/>
       <w:r>
         <w:t xml:space="preserve">Implications.</w:t>
       </w:r>
-      <w:bookmarkEnd w:id="163"/>
+      <w:bookmarkEnd w:id="164"/>
     </w:p>
     <w:p>
       <w:pPr>
@@ -28547,11 +28773,11 @@
       <w:pPr>
         <w:pStyle w:val="Heading4"/>
       </w:pPr>
-      <w:bookmarkStart w:id="164" w:name="closing-remarks."/>
+      <w:bookmarkStart w:id="165" w:name="closing-remarks."/>
       <w:r>
         <w:t xml:space="preserve">Closing Remarks.</w:t>
       </w:r>
-      <w:bookmarkEnd w:id="164"/>
+      <w:bookmarkEnd w:id="165"/>
     </w:p>
     <w:p>
       <w:pPr>
@@ -28706,11 +28932,11 @@
       <w:pPr>
         <w:pStyle w:val="Heading1"/>
       </w:pPr>
-      <w:bookmarkStart w:id="165" w:name="data-availability"/>
+      <w:bookmarkStart w:id="166" w:name="data-availability"/>
       <w:r>
         <w:t xml:space="preserve">Data Availability</w:t>
       </w:r>
-      <w:bookmarkEnd w:id="165"/>
+      <w:bookmarkEnd w:id="166"/>
     </w:p>
     <w:p>
       <w:pPr>
@@ -28762,7 +28988,7 @@
       <w:r>
         <w:t xml:space="preserve"> </w:t>
       </w:r>
-      <w:hyperlink r:id="rId166">
+      <w:hyperlink r:id="rId167">
         <w:r>
           <w:rPr>
             <w:rStyle w:val="Hyperlink"/>
@@ -28787,7 +29013,7 @@
       <w:r>
         <w:t xml:space="preserve"> </w:t>
       </w:r>
-      <w:hyperlink r:id="rId167">
+      <w:hyperlink r:id="rId168">
         <w:r>
           <w:rPr>
             <w:rStyle w:val="Hyperlink"/>
@@ -28812,7 +29038,7 @@
       <w:r>
         <w:t xml:space="preserve"> </w:t>
       </w:r>
-      <w:hyperlink r:id="rId168">
+      <w:hyperlink r:id="rId169">
         <w:r>
           <w:rPr>
             <w:rStyle w:val="Hyperlink"/>
@@ -28837,7 +29063,7 @@
       <w:r>
         <w:t xml:space="preserve"> </w:t>
       </w:r>
-      <w:hyperlink r:id="rId169">
+      <w:hyperlink r:id="rId170">
         <w:r>
           <w:rPr>
             <w:rStyle w:val="Hyperlink"/>
@@ -29022,11 +29248,11 @@
       <w:pPr>
         <w:pStyle w:val="Heading1"/>
       </w:pPr>
-      <w:bookmarkStart w:id="170" w:name="funding"/>
+      <w:bookmarkStart w:id="171" w:name="funding"/>
       <w:r>
         <w:t xml:space="preserve">Funding</w:t>
       </w:r>
-      <w:bookmarkEnd w:id="170"/>
+      <w:bookmarkEnd w:id="171"/>
     </w:p>
     <w:p>
       <w:pPr>
@@ -29040,11 +29266,11 @@
       <w:pPr>
         <w:pStyle w:val="Heading1"/>
       </w:pPr>
-      <w:bookmarkStart w:id="171" w:name="competing-interests"/>
+      <w:bookmarkStart w:id="172" w:name="competing-interests"/>
       <w:r>
         <w:t xml:space="preserve">Competing Interests</w:t>
       </w:r>
-      <w:bookmarkEnd w:id="171"/>
+      <w:bookmarkEnd w:id="172"/>
     </w:p>
     <w:p>
       <w:pPr>
@@ -29058,11 +29284,11 @@
       <w:pPr>
         <w:pStyle w:val="Heading1"/>
       </w:pPr>
-      <w:bookmarkStart w:id="172" w:name="Xd182db0490b2de20bd2b4e4cc8698599182035f"/>
+      <w:bookmarkStart w:id="173" w:name="Xd182db0490b2de20bd2b4e4cc8698599182035f"/>
       <w:r>
         <w:t xml:space="preserve">Ethics Approval and Consent to Participate</w:t>
       </w:r>
-      <w:bookmarkEnd w:id="172"/>
+      <w:bookmarkEnd w:id="173"/>
     </w:p>
     <w:p>
       <w:pPr>
@@ -29076,11 +29302,11 @@
       <w:pPr>
         <w:pStyle w:val="Heading1"/>
       </w:pPr>
-      <w:bookmarkStart w:id="173" w:name="consent-for-publication"/>
+      <w:bookmarkStart w:id="174" w:name="consent-for-publication"/>
       <w:r>
         <w:t xml:space="preserve">Consent for Publication</w:t>
       </w:r>
-      <w:bookmarkEnd w:id="173"/>
+      <w:bookmarkEnd w:id="174"/>
     </w:p>
     <w:p>
       <w:pPr>
@@ -29094,11 +29320,11 @@
       <w:pPr>
         <w:pStyle w:val="Heading1"/>
       </w:pPr>
-      <w:bookmarkStart w:id="174" w:name="authors-contributions"/>
+      <w:bookmarkStart w:id="175" w:name="authors-contributions"/>
       <w:r>
         <w:t xml:space="preserve">Authors’ Contributions</w:t>
       </w:r>
-      <w:bookmarkEnd w:id="174"/>
+      <w:bookmarkEnd w:id="175"/>
     </w:p>
     <w:p>
       <w:pPr>

</xml_diff>